<commit_message>
submission end of march 2021
</commit_message>
<xml_diff>
--- a/Drafts/Submissions/Functional_Ecology/Cover letter.docx
+++ b/Drafts/Submissions/Functional_Ecology/Cover letter.docx
@@ -142,7 +142,7 @@
         <w:rPr>
           <w:rFonts w:ascii="Times New Roman" w:hAnsi="Times New Roman" w:cs="Times New Roman"/>
         </w:rPr>
-        <w:t>Predator-prey interaction outcomes in terrestrial invertebrates are determined by predator body size and species identity, but not hunting traits as inferred from diet DNA metabarcoding data</w:t>
+        <w:t>Predator-prey interactions of terrestrial invertebrates are determined by predator body size and species identity</w:t>
       </w:r>
       <w:r>
         <w:rPr>
@@ -174,7 +174,49 @@
         <w:rPr>
           <w:rFonts w:ascii="Times New Roman" w:hAnsi="Times New Roman" w:cs="Times New Roman"/>
         </w:rPr>
-        <w:t xml:space="preserve">by providing an exploration of mechanistic and generalizable patterns of predator-prey interactions, linking interaction outcomes to predator traits. </w:t>
+        <w:t xml:space="preserve">by providing an exploration of mechanistic and generalizable patterns of </w:t>
+      </w:r>
+      <w:r>
+        <w:rPr>
+          <w:rFonts w:ascii="Times New Roman" w:hAnsi="Times New Roman" w:cs="Times New Roman"/>
+        </w:rPr>
+        <w:t>community p</w:t>
+      </w:r>
+      <w:r>
+        <w:rPr>
+          <w:rFonts w:ascii="Times New Roman" w:hAnsi="Times New Roman" w:cs="Times New Roman"/>
+        </w:rPr>
+        <w:t>redator-prey interactions, linking interaction outcomes to predator traits</w:t>
+      </w:r>
+      <w:r>
+        <w:rPr>
+          <w:rFonts w:ascii="Times New Roman" w:hAnsi="Times New Roman" w:cs="Times New Roman"/>
+        </w:rPr>
+        <w:t xml:space="preserve"> in a model system</w:t>
+      </w:r>
+      <w:r>
+        <w:rPr>
+          <w:rFonts w:ascii="Times New Roman" w:hAnsi="Times New Roman" w:cs="Times New Roman"/>
+        </w:rPr>
+        <w:t xml:space="preserve"> </w:t>
+      </w:r>
+      <w:r>
+        <w:rPr>
+          <w:rFonts w:ascii="Times New Roman" w:hAnsi="Times New Roman" w:cs="Times New Roman"/>
+        </w:rPr>
+        <w:t>with broader implications across</w:t>
+      </w:r>
+      <w:r>
+        <w:rPr>
+          <w:rFonts w:ascii="Times New Roman" w:hAnsi="Times New Roman" w:cs="Times New Roman"/>
+        </w:rPr>
+        <w:t xml:space="preserve"> terrestrial invertebrate taxa globally</w:t>
+      </w:r>
+      <w:r>
+        <w:rPr>
+          <w:rFonts w:ascii="Times New Roman" w:hAnsi="Times New Roman" w:cs="Times New Roman"/>
+        </w:rPr>
+        <w:t xml:space="preserve">. </w:t>
       </w:r>
     </w:p>
     <w:p>
@@ -202,7 +244,19 @@
         <w:rPr>
           <w:rFonts w:ascii="Times New Roman" w:hAnsi="Times New Roman" w:cs="Times New Roman"/>
         </w:rPr>
-        <w:t xml:space="preserve"> suggest that generalizable predator traits, specifically body size, are key to shaping predator-prey interactions for terrestrial invertebrates, predicting the body size of prey </w:t>
+        <w:t xml:space="preserve"> suggest that generalizable predator traits</w:t>
+      </w:r>
+      <w:r>
+        <w:rPr>
+          <w:rFonts w:ascii="Times New Roman" w:hAnsi="Times New Roman" w:cs="Times New Roman"/>
+        </w:rPr>
+        <w:t xml:space="preserve"> </w:t>
+      </w:r>
+      <w:r>
+        <w:rPr>
+          <w:rFonts w:ascii="Times New Roman" w:hAnsi="Times New Roman" w:cs="Times New Roman"/>
+        </w:rPr>
+        <w:t xml:space="preserve">are key to shaping predator-prey interactions for terrestrial invertebrates, predicting the body size of prey </w:t>
       </w:r>
       <w:r>
         <w:rPr>
@@ -226,19 +280,19 @@
         <w:rPr>
           <w:rFonts w:ascii="Times New Roman" w:hAnsi="Times New Roman" w:cs="Times New Roman"/>
         </w:rPr>
-        <w:t>. Instead, predator species identity shaped the size of prey</w:t>
-      </w:r>
-      <w:r>
-        <w:rPr>
-          <w:rFonts w:ascii="Times New Roman" w:hAnsi="Times New Roman" w:cs="Times New Roman"/>
-        </w:rPr>
-        <w:t xml:space="preserve"> that</w:t>
-      </w:r>
-      <w:r>
-        <w:rPr>
-          <w:rFonts w:ascii="Times New Roman" w:hAnsi="Times New Roman" w:cs="Times New Roman"/>
-        </w:rPr>
-        <w:t xml:space="preserve"> predator individuals consumed. By using </w:t>
+        <w:t xml:space="preserve">. Instead, </w:t>
+      </w:r>
+      <w:r>
+        <w:rPr>
+          <w:rFonts w:ascii="Times New Roman" w:hAnsi="Times New Roman" w:cs="Times New Roman"/>
+        </w:rPr>
+        <w:t xml:space="preserve">these relationships were driven by </w:t>
+      </w:r>
+      <w:r>
+        <w:rPr>
+          <w:rFonts w:ascii="Times New Roman" w:hAnsi="Times New Roman" w:cs="Times New Roman"/>
+        </w:rPr>
+        <w:t xml:space="preserve">predator species identity. By using </w:t>
       </w:r>
       <w:r>
         <w:rPr>
@@ -250,7 +304,25 @@
         <w:rPr>
           <w:rFonts w:ascii="Times New Roman" w:hAnsi="Times New Roman" w:cs="Times New Roman"/>
         </w:rPr>
-        <w:t>DNA metabarcoding data, our study provides valuable empirical interaction data for a set of organisms (terrestrial invertebrates including spiders, insects, and centipedes) for which we have limited observed knowledge</w:t>
+        <w:t xml:space="preserve">DNA metabarcoding data, our study provides </w:t>
+      </w:r>
+      <w:r>
+        <w:rPr>
+          <w:rFonts w:ascii="Times New Roman" w:hAnsi="Times New Roman" w:cs="Times New Roman"/>
+        </w:rPr>
+        <w:t xml:space="preserve">novel and highly </w:t>
+      </w:r>
+      <w:r>
+        <w:rPr>
+          <w:rFonts w:ascii="Times New Roman" w:hAnsi="Times New Roman" w:cs="Times New Roman"/>
+        </w:rPr>
+        <w:t>valuable interaction data</w:t>
+      </w:r>
+      <w:r>
+        <w:rPr>
+          <w:rFonts w:ascii="Times New Roman" w:hAnsi="Times New Roman" w:cs="Times New Roman"/>
+        </w:rPr>
+        <w:t xml:space="preserve"> for a set of organisms (terrestrial invertebrates including spiders, insects, and centipedes) for which we have limited observed knowledge</w:t>
       </w:r>
       <w:r>
         <w:rPr>
@@ -262,7 +334,25 @@
         <w:rPr>
           <w:rFonts w:ascii="Times New Roman" w:hAnsi="Times New Roman" w:cs="Times New Roman"/>
         </w:rPr>
-        <w:t>However, while we have limited knowledge of the interactions in this set of consumers, terrestrial invertebrates are the most abundant and diverse taxa on earth, so their functional roles in ecosystems are likely to strongly impact community structure and ecosystem dynamics. Therefore, w</w:t>
+        <w:t>T</w:t>
+      </w:r>
+      <w:r>
+        <w:rPr>
+          <w:rFonts w:ascii="Times New Roman" w:hAnsi="Times New Roman" w:cs="Times New Roman"/>
+        </w:rPr>
+        <w:t xml:space="preserve">errestrial invertebrates </w:t>
+      </w:r>
+      <w:r>
+        <w:rPr>
+          <w:rFonts w:ascii="Times New Roman" w:hAnsi="Times New Roman" w:cs="Times New Roman"/>
+        </w:rPr>
+        <w:t>are the most abundant and diverse taxa on earth, so their functional roles in ecosystems are</w:t>
+      </w:r>
+      <w:r>
+        <w:rPr>
+          <w:rFonts w:ascii="Times New Roman" w:hAnsi="Times New Roman" w:cs="Times New Roman"/>
+        </w:rPr>
+        <w:t xml:space="preserve"> likely to strongly impact community structure and ecosystem dynamics. Therefore, w</w:t>
       </w:r>
       <w:r>
         <w:rPr>
@@ -288,7 +378,25 @@
         <w:rPr>
           <w:rFonts w:ascii="Times New Roman" w:hAnsi="Times New Roman" w:cs="Times New Roman"/>
         </w:rPr>
-        <w:t xml:space="preserve"> among taxa for which we have had limited data</w:t>
+        <w:t xml:space="preserve"> among</w:t>
+      </w:r>
+      <w:r>
+        <w:rPr>
+          <w:rFonts w:ascii="Times New Roman" w:hAnsi="Times New Roman" w:cs="Times New Roman"/>
+        </w:rPr>
+        <w:t xml:space="preserve"> ecosystem-regulating</w:t>
+      </w:r>
+      <w:r>
+        <w:rPr>
+          <w:rFonts w:ascii="Times New Roman" w:hAnsi="Times New Roman" w:cs="Times New Roman"/>
+        </w:rPr>
+        <w:t xml:space="preserve"> taxa for which we have had limited </w:t>
+      </w:r>
+      <w:r>
+        <w:rPr>
+          <w:rFonts w:ascii="Times New Roman" w:hAnsi="Times New Roman" w:cs="Times New Roman"/>
+        </w:rPr>
+        <w:t>data</w:t>
       </w:r>
       <w:r>
         <w:rPr>
@@ -314,7 +422,25 @@
         <w:rPr>
           <w:rFonts w:ascii="Times New Roman" w:hAnsi="Times New Roman" w:cs="Times New Roman"/>
         </w:rPr>
-        <w:t>We look forward to hearing your thoughts on this work. Please feel free to contact me with any questions about this material. On behalf of my co-authors, I thank you for your consideration of our submission.</w:t>
+        <w:t>T</w:t>
+      </w:r>
+      <w:r>
+        <w:rPr>
+          <w:rFonts w:ascii="Times New Roman" w:hAnsi="Times New Roman" w:cs="Times New Roman"/>
+        </w:rPr>
+        <w:t xml:space="preserve">he work in this manuscript is all original research carried out by the authors and all authors agree to its content. </w:t>
+      </w:r>
+      <w:r>
+        <w:rPr>
+          <w:rFonts w:ascii="Times New Roman" w:hAnsi="Times New Roman" w:cs="Times New Roman"/>
+        </w:rPr>
+        <w:t xml:space="preserve">We have no conflicts of interest to report and have </w:t>
+      </w:r>
+      <w:r>
+        <w:rPr>
+          <w:rFonts w:ascii="Times New Roman" w:hAnsi="Times New Roman" w:cs="Times New Roman"/>
+        </w:rPr>
+        <w:t xml:space="preserve">received appropriate approvals to conduct this research. The results in this manuscript have not been submitted for publication elsewhere, nor are they previously published. We look forward to hearing your thoughts on this work. Please feel free to contact me with any questions about this material. On behalf of my co-authors, I thank you for your consideration of our submission. </w:t>
       </w:r>
     </w:p>
     <w:p>
@@ -386,7 +512,7 @@
       </w:r>
     </w:p>
     <w:sectPr>
-      <w:headerReference w:type="default" r:id="rId6"/>
+      <w:headerReference w:type="default" r:id="rId7"/>
       <w:pgSz w:w="12240" w:h="15840"/>
       <w:pgMar w:top="1440" w:right="1440" w:bottom="1440" w:left="1440" w:header="720" w:footer="720" w:gutter="0"/>
       <w:cols w:space="720"/>
@@ -456,7 +582,7 @@
           <wp:extent cx="2322576" cy="173736"/>
           <wp:effectExtent l="0" t="0" r="0" b="4445"/>
           <wp:wrapNone/>
-          <wp:docPr id="14" name="Picture 14"/>
+          <wp:docPr id="2" name="Picture 2"/>
           <wp:cNvGraphicFramePr>
             <a:graphicFrameLocks xmlns:a="http://schemas.openxmlformats.org/drawingml/2006/main"/>
           </wp:cNvGraphicFramePr>
@@ -1127,6 +1253,71 @@
       <w:szCs w:val="18"/>
     </w:rPr>
   </w:style>
+  <w:style w:type="character" w:styleId="CommentReference">
+    <w:name w:val="annotation reference"/>
+    <w:basedOn w:val="DefaultParagraphFont"/>
+    <w:uiPriority w:val="99"/>
+    <w:semiHidden/>
+    <w:unhideWhenUsed/>
+    <w:rsid w:val="00D6118F"/>
+    <w:rPr>
+      <w:sz w:val="16"/>
+      <w:szCs w:val="16"/>
+    </w:rPr>
+  </w:style>
+  <w:style w:type="paragraph" w:styleId="CommentText">
+    <w:name w:val="annotation text"/>
+    <w:basedOn w:val="Normal"/>
+    <w:link w:val="CommentTextChar"/>
+    <w:uiPriority w:val="99"/>
+    <w:semiHidden/>
+    <w:unhideWhenUsed/>
+    <w:rsid w:val="00D6118F"/>
+    <w:rPr>
+      <w:sz w:val="20"/>
+      <w:szCs w:val="20"/>
+    </w:rPr>
+  </w:style>
+  <w:style w:type="character" w:customStyle="1" w:styleId="CommentTextChar">
+    <w:name w:val="Comment Text Char"/>
+    <w:basedOn w:val="DefaultParagraphFont"/>
+    <w:link w:val="CommentText"/>
+    <w:uiPriority w:val="99"/>
+    <w:semiHidden/>
+    <w:rsid w:val="00D6118F"/>
+    <w:rPr>
+      <w:sz w:val="20"/>
+      <w:szCs w:val="20"/>
+    </w:rPr>
+  </w:style>
+  <w:style w:type="paragraph" w:styleId="CommentSubject">
+    <w:name w:val="annotation subject"/>
+    <w:basedOn w:val="CommentText"/>
+    <w:next w:val="CommentText"/>
+    <w:link w:val="CommentSubjectChar"/>
+    <w:uiPriority w:val="99"/>
+    <w:semiHidden/>
+    <w:unhideWhenUsed/>
+    <w:rsid w:val="00D6118F"/>
+    <w:rPr>
+      <w:b/>
+      <w:bCs/>
+    </w:rPr>
+  </w:style>
+  <w:style w:type="character" w:customStyle="1" w:styleId="CommentSubjectChar">
+    <w:name w:val="Comment Subject Char"/>
+    <w:basedOn w:val="CommentTextChar"/>
+    <w:link w:val="CommentSubject"/>
+    <w:uiPriority w:val="99"/>
+    <w:semiHidden/>
+    <w:rsid w:val="00D6118F"/>
+    <w:rPr>
+      <w:b/>
+      <w:bCs/>
+      <w:sz w:val="20"/>
+      <w:szCs w:val="20"/>
+    </w:rPr>
+  </w:style>
 </w:styles>
 </file>
 
@@ -1389,4 +1580,16 @@
     </a:ext>
   </a:extLst>
 </a:theme>
+</file>
+
+<file path=customXml/item1.xml><?xml version="1.0" encoding="utf-8"?>
+<b:Sources xmlns:b="http://schemas.openxmlformats.org/officeDocument/2006/bibliography" xmlns="http://schemas.openxmlformats.org/officeDocument/2006/bibliography" SelectedStyle="/APASixthEditionOfficeOnline.xsl" StyleName="APA" Version="6"/>
+</file>
+
+<file path=customXml/itemProps1.xml><?xml version="1.0" encoding="utf-8"?>
+<ds:datastoreItem xmlns:ds="http://schemas.openxmlformats.org/officeDocument/2006/customXml" ds:itemID="{33A2D89A-EB29-0F4E-B372-ECE5D0C1C480}">
+  <ds:schemaRefs>
+    <ds:schemaRef ds:uri="http://schemas.openxmlformats.org/officeDocument/2006/bibliography"/>
+  </ds:schemaRefs>
+</ds:datastoreItem>
 </file>
</xml_diff>